<commit_message>
Hardware do relógio implementado!
</commit_message>
<xml_diff>
--- a/Entrega_Reg_Mem/Descomp_Contador.docx
+++ b/Entrega_Reg_Mem/Descomp_Contador.docx
@@ -523,15 +523,7 @@
         <w:t xml:space="preserve">o </w:t>
       </w:r>
       <w:r>
-        <w:t xml:space="preserve">mapa de memória e a fonte do programa em </w:t>
-      </w:r>
-      <w:proofErr w:type="spellStart"/>
-      <w:r>
-        <w:t>assembly</w:t>
-      </w:r>
-      <w:proofErr w:type="spellEnd"/>
-      <w:r>
-        <w:t>.</w:t>
+        <w:t>mapa de memória e a fonte do programa em assembly.</w:t>
       </w:r>
     </w:p>
     <w:p>
@@ -599,216 +591,20 @@
             <w:rStyle w:val="Hyperlink"/>
             <w:bCs/>
           </w:rPr>
-          <w:t>https://www.youtube.com/watch?v=Xq8ofdE91tE</w:t>
+          <w:t>https://www.youtube.com/watch?v=EyRtjZL6ncE</w:t>
         </w:r>
       </w:hyperlink>
       <w:r>
         <w:rPr>
           <w:bCs/>
         </w:rPr>
-        <w:t xml:space="preserve"> . Além disso, todos os passos também estão descritos abaixo:</w:t>
-      </w:r>
-    </w:p>
-    <w:p>
-      <w:pPr>
-        <w:spacing w:line="360" w:lineRule="auto"/>
-        <w:ind w:firstLine="709"/>
-        <w:jc w:val="both"/>
+        <w:t xml:space="preserve"> </w:t>
+      </w:r>
+      <w:r>
         <w:rPr>
           <w:bCs/>
         </w:rPr>
-      </w:pPr>
-      <w:r>
-        <w:rPr>
-          <w:bCs/>
-        </w:rPr>
-        <w:t>1 – Primeiro é necessário configurar o limite do contador, isto é, o maior número que ele vai poder contar dentro do intervalo de 0 até 999999. Para isso, deve-se apertar o botão 1 (KEY 1) e esperar que um LED seja aceso, e então escrever através das chaves (SW0 até SW3) um valor entre 0 e 9 para cada parte inteira do número desejado. Assim, a sequência seria:</w:t>
-      </w:r>
-    </w:p>
-    <w:p>
-      <w:pPr>
-        <w:pStyle w:val="PargrafodaLista"/>
-        <w:numPr>
-          <w:ilvl w:val="1"/>
-          <w:numId w:val="5"/>
-        </w:numPr>
-        <w:spacing w:line="360" w:lineRule="auto"/>
-        <w:ind w:left="0" w:firstLine="709"/>
-        <w:jc w:val="both"/>
-        <w:rPr>
-          <w:bCs/>
-        </w:rPr>
-      </w:pPr>
-      <w:r>
-        <w:rPr>
-          <w:bCs/>
-        </w:rPr>
-        <w:t>Apertar o KEY1.</w:t>
-      </w:r>
-    </w:p>
-    <w:p>
-      <w:pPr>
-        <w:pStyle w:val="PargrafodaLista"/>
-        <w:numPr>
-          <w:ilvl w:val="1"/>
-          <w:numId w:val="5"/>
-        </w:numPr>
-        <w:spacing w:line="360" w:lineRule="auto"/>
-        <w:ind w:left="0" w:firstLine="709"/>
-        <w:jc w:val="both"/>
-        <w:rPr>
-          <w:bCs/>
-        </w:rPr>
-      </w:pPr>
-      <w:r>
-        <w:rPr>
-          <w:bCs/>
-        </w:rPr>
-        <w:t>Ver o LEDR0 aceso.</w:t>
-      </w:r>
-    </w:p>
-    <w:p>
-      <w:pPr>
-        <w:pStyle w:val="PargrafodaLista"/>
-        <w:numPr>
-          <w:ilvl w:val="1"/>
-          <w:numId w:val="5"/>
-        </w:numPr>
-        <w:spacing w:line="360" w:lineRule="auto"/>
-        <w:ind w:left="0" w:firstLine="709"/>
-        <w:jc w:val="both"/>
-        <w:rPr>
-          <w:bCs/>
-        </w:rPr>
-      </w:pPr>
-      <w:r>
-        <w:rPr>
-          <w:bCs/>
-        </w:rPr>
-        <w:t>Configurar um valor em binário entre 0000 e 1001 (0 e 9 em decimal) nas chaves SW0 e SW3 para as unidades.</w:t>
-      </w:r>
-    </w:p>
-    <w:p>
-      <w:pPr>
-        <w:pStyle w:val="PargrafodaLista"/>
-        <w:numPr>
-          <w:ilvl w:val="1"/>
-          <w:numId w:val="5"/>
-        </w:numPr>
-        <w:spacing w:line="360" w:lineRule="auto"/>
-        <w:ind w:left="0" w:firstLine="709"/>
-        <w:jc w:val="both"/>
-        <w:rPr>
-          <w:bCs/>
-        </w:rPr>
-      </w:pPr>
-      <w:r>
-        <w:rPr>
-          <w:bCs/>
-        </w:rPr>
-        <w:t>Apertar o KEY1 novamente.</w:t>
-      </w:r>
-    </w:p>
-    <w:p>
-      <w:pPr>
-        <w:pStyle w:val="PargrafodaLista"/>
-        <w:numPr>
-          <w:ilvl w:val="1"/>
-          <w:numId w:val="5"/>
-        </w:numPr>
-        <w:spacing w:line="360" w:lineRule="auto"/>
-        <w:ind w:left="0" w:firstLine="709"/>
-        <w:jc w:val="both"/>
-        <w:rPr>
-          <w:bCs/>
-        </w:rPr>
-      </w:pPr>
-      <w:r>
-        <w:rPr>
-          <w:bCs/>
-        </w:rPr>
-        <w:t>Ver o LEDR1 aceso.</w:t>
-      </w:r>
-    </w:p>
-    <w:p>
-      <w:pPr>
-        <w:pStyle w:val="PargrafodaLista"/>
-        <w:numPr>
-          <w:ilvl w:val="1"/>
-          <w:numId w:val="5"/>
-        </w:numPr>
-        <w:spacing w:line="360" w:lineRule="auto"/>
-        <w:ind w:left="0" w:firstLine="709"/>
-        <w:jc w:val="both"/>
-        <w:rPr>
-          <w:bCs/>
-        </w:rPr>
-      </w:pPr>
-      <w:r>
-        <w:rPr>
-          <w:bCs/>
-        </w:rPr>
-        <w:t>Configurar um valor em binário entre 0000 e 1001 (0 e 9 em decimal) nas chaves SW0 e SW3 para as dezenas.</w:t>
-      </w:r>
-    </w:p>
-    <w:p>
-      <w:pPr>
-        <w:pStyle w:val="PargrafodaLista"/>
-        <w:numPr>
-          <w:ilvl w:val="1"/>
-          <w:numId w:val="5"/>
-        </w:numPr>
-        <w:spacing w:line="360" w:lineRule="auto"/>
-        <w:ind w:left="0" w:firstLine="709"/>
-        <w:jc w:val="both"/>
-        <w:rPr>
-          <w:bCs/>
-        </w:rPr>
-      </w:pPr>
-      <w:r>
-        <w:rPr>
-          <w:bCs/>
-        </w:rPr>
-        <w:t>Repetir esse procedimento até chegar nas centenas de milhar e apertar o KEY1 no final para apagar o LEDR5.</w:t>
-      </w:r>
-    </w:p>
-    <w:p>
-      <w:pPr>
-        <w:spacing w:line="360" w:lineRule="auto"/>
-        <w:ind w:firstLine="709"/>
-        <w:jc w:val="both"/>
-        <w:rPr>
-          <w:bCs/>
-        </w:rPr>
-      </w:pPr>
-      <w:r>
-        <w:rPr>
-          <w:bCs/>
-        </w:rPr>
-        <w:t>2 – Depois do limite de contagem ser configurado basta apertar o KEY0 para ir somando os valores do contador. Quando o contador atingir o limite configurado, o LEDR8 irá acender indicando que o usuário não pode mais somar.</w:t>
-      </w:r>
-      <w:r>
-        <w:rPr>
-          <w:bCs/>
-        </w:rPr>
-        <w:t xml:space="preserve"> E, se o limite passar dos 999999, o LEDR9 será aceso, mostrando que ocorreu um overflow do valor máximo permitido.</w:t>
-      </w:r>
-    </w:p>
-    <w:p>
-      <w:pPr>
-        <w:spacing w:line="360" w:lineRule="auto"/>
-        <w:ind w:firstLine="709"/>
-        <w:jc w:val="both"/>
-        <w:rPr>
-          <w:bCs/>
-        </w:rPr>
-      </w:pPr>
-      <w:r>
-        <w:rPr>
-          <w:bCs/>
-        </w:rPr>
-        <w:lastRenderedPageBreak/>
-        <w:t>3 – Nesse caso, para voltar a somar o usuário pode: reiniciar a contagem apertando o botão FPGA_RESET ou decrementar o valor através do botão KEY2.  Dessa forma, com a contagem sendo menor que o limite ele poderá somar. Ainda, depois o limite também pode ser reconfigurado para somar mais.</w:t>
+        <w:t>. Além disso, todos os passos também estão descritos abaixo:</w:t>
       </w:r>
     </w:p>
     <w:p>
@@ -908,15 +704,7 @@
         <w:t>o processador feito e descrito nesse documento</w:t>
       </w:r>
       <w:r>
-        <w:t xml:space="preserve"> é composto por algumas unidades funcionais </w:t>
-      </w:r>
-      <w:proofErr w:type="gramStart"/>
-      <w:r>
-        <w:t>como :</w:t>
-      </w:r>
-      <w:proofErr w:type="gramEnd"/>
-      <w:r>
-        <w:t xml:space="preserve"> multiplexadores, </w:t>
+        <w:t xml:space="preserve"> é composto por algumas unidades funcionais como : multiplexadores, </w:t>
       </w:r>
       <w:r>
         <w:rPr>
@@ -994,7 +782,11 @@
         <w:t xml:space="preserve"> -</w:t>
       </w:r>
       <w:r>
-        <w:t xml:space="preserve"> e uma memória RAM </w:t>
+        <w:t xml:space="preserve"> e uma </w:t>
+      </w:r>
+      <w:r>
+        <w:lastRenderedPageBreak/>
+        <w:t xml:space="preserve">memória RAM </w:t>
       </w:r>
       <w:r>
         <w:t>– a qual</w:t>
@@ -1122,7 +914,6 @@
         <w:rPr>
           <w:noProof/>
         </w:rPr>
-        <w:lastRenderedPageBreak/>
         <w:drawing>
           <wp:inline distT="114300" distB="114300" distL="114300" distR="114300" wp14:anchorId="6F7B8DF1" wp14:editId="5EC54B2E">
             <wp:extent cx="5461000" cy="2362200"/>
@@ -1175,11 +966,35 @@
     </w:p>
     <w:p>
       <w:pPr>
-        <w:pStyle w:val="PargrafodaLista"/>
-        <w:spacing w:line="360" w:lineRule="auto"/>
-        <w:ind w:left="0"/>
-        <w:jc w:val="both"/>
-      </w:pPr>
+        <w:pStyle w:val="Legenda"/>
+      </w:pPr>
+      <w:r>
+        <w:t xml:space="preserve">Figura </w:t>
+      </w:r>
+      <w:r>
+        <w:fldChar w:fldCharType="begin"/>
+      </w:r>
+      <w:r>
+        <w:instrText xml:space="preserve"> SEQ Figura \* ARABIC </w:instrText>
+      </w:r>
+      <w:r>
+        <w:fldChar w:fldCharType="separate"/>
+      </w:r>
+      <w:r>
+        <w:rPr>
+          <w:noProof/>
+        </w:rPr>
+        <w:t>1</w:t>
+      </w:r>
+      <w:r>
+        <w:rPr>
+          <w:noProof/>
+        </w:rPr>
+        <w:fldChar w:fldCharType="end"/>
+      </w:r>
+      <w:r>
+        <w:t>: Tabela de mnemônicos utilizados no contador, suas funções e o código binário correspondente.</w:t>
+      </w:r>
     </w:p>
     <w:p>
       <w:pPr>
@@ -1300,27 +1115,14 @@
         <w:ind w:firstLine="709"/>
         <w:jc w:val="both"/>
       </w:pPr>
-      <w:proofErr w:type="gramStart"/>
-      <w:r>
-        <w:t>tmp(</w:t>
-      </w:r>
-      <w:proofErr w:type="gramEnd"/>
-      <w:r>
-        <w:t xml:space="preserve">0) := instrução &amp; </w:t>
+      <w:r>
+        <w:t xml:space="preserve">tmp(0) := instrução &amp; </w:t>
       </w:r>
       <w:r>
         <w:t xml:space="preserve">RX &amp; </w:t>
       </w:r>
       <w:r>
-        <w:t xml:space="preserve">A8 &amp; </w:t>
-      </w:r>
-      <w:proofErr w:type="spellStart"/>
-      <w:r>
-        <w:t>x”imediato</w:t>
-      </w:r>
-      <w:proofErr w:type="spellEnd"/>
-      <w:r>
-        <w:t>”</w:t>
+        <w:t>A8 &amp; x”imediato”</w:t>
       </w:r>
     </w:p>
     <w:p>
@@ -1338,9 +1140,9 @@
         <w:jc w:val="both"/>
       </w:pPr>
       <w:r>
+        <w:lastRenderedPageBreak/>
         <w:t xml:space="preserve">No código acima em VHDL, ‘instrução’ refere-se ao </w:t>
       </w:r>
-      <w:proofErr w:type="spellStart"/>
       <w:r>
         <w:rPr>
           <w:i/>
@@ -1348,7 +1150,6 @@
         </w:rPr>
         <w:t>opcode</w:t>
       </w:r>
-      <w:proofErr w:type="spellEnd"/>
       <w:r>
         <w:t xml:space="preserve"> da instrução, </w:t>
       </w:r>
@@ -1392,18 +1193,10 @@
         <w:t xml:space="preserve"> valor</w:t>
       </w:r>
       <w:r>
-        <w:t xml:space="preserve"> </w:t>
-      </w:r>
-      <w:proofErr w:type="gramStart"/>
-      <w:r>
-        <w:t xml:space="preserve">imediato </w:t>
-      </w:r>
-      <w:r>
-        <w:t xml:space="preserve"> -</w:t>
-      </w:r>
-      <w:proofErr w:type="gramEnd"/>
-      <w:r>
-        <w:t xml:space="preserve"> onde</w:t>
+        <w:t xml:space="preserve"> imediato </w:t>
+      </w:r>
+      <w:r>
+        <w:t xml:space="preserve"> - onde</w:t>
       </w:r>
       <w:r>
         <w:t xml:space="preserve"> o sexto e</w:t>
@@ -1459,13 +1252,8 @@
         <w:ind w:firstLine="709"/>
         <w:jc w:val="both"/>
       </w:pPr>
-      <w:proofErr w:type="gramStart"/>
-      <w:r>
-        <w:t>tmp(</w:t>
-      </w:r>
-      <w:proofErr w:type="gramEnd"/>
-      <w:r>
-        <w:t xml:space="preserve">0) := SOMA  &amp;  </w:t>
+      <w:r>
+        <w:t xml:space="preserve">tmp(0) := SOMA  &amp;  </w:t>
       </w:r>
       <w:r>
         <w:t>R0</w:t>
@@ -1495,7 +1283,6 @@
         <w:jc w:val="both"/>
       </w:pPr>
       <w:r>
-        <w:lastRenderedPageBreak/>
         <w:t xml:space="preserve">Temos uma soma acontecendo </w:t>
       </w:r>
       <w:r>
@@ -1540,13 +1327,8 @@
         <w:ind w:firstLine="709"/>
         <w:jc w:val="both"/>
       </w:pPr>
-      <w:proofErr w:type="gramStart"/>
-      <w:r>
-        <w:t>tmp(</w:t>
-      </w:r>
-      <w:proofErr w:type="gramEnd"/>
-      <w:r>
-        <w:t xml:space="preserve">1) := </w:t>
+      <w:r>
+        <w:t xml:space="preserve">tmp(1) := </w:t>
       </w:r>
       <w:r>
         <w:t>STA  &amp;  R2  &amp;  '</w:t>
@@ -1675,6 +1457,7 @@
         <w:rPr>
           <w:noProof/>
         </w:rPr>
+        <w:lastRenderedPageBreak/>
         <w:drawing>
           <wp:inline distT="114300" distB="114300" distL="114300" distR="114300" wp14:anchorId="5FE2A650" wp14:editId="6A47F252">
             <wp:extent cx="3300663" cy="3088475"/>
@@ -1723,6 +1506,38 @@
             </a:graphic>
           </wp:inline>
         </w:drawing>
+      </w:r>
+    </w:p>
+    <w:p>
+      <w:pPr>
+        <w:pStyle w:val="Legenda"/>
+      </w:pPr>
+      <w:r>
+        <w:t xml:space="preserve">Figura </w:t>
+      </w:r>
+      <w:r>
+        <w:fldChar w:fldCharType="begin"/>
+      </w:r>
+      <w:r>
+        <w:instrText xml:space="preserve"> SEQ Figura \* ARABIC </w:instrText>
+      </w:r>
+      <w:r>
+        <w:fldChar w:fldCharType="separate"/>
+      </w:r>
+      <w:r>
+        <w:rPr>
+          <w:noProof/>
+        </w:rPr>
+        <w:t>2</w:t>
+      </w:r>
+      <w:r>
+        <w:rPr>
+          <w:noProof/>
+        </w:rPr>
+        <w:fldChar w:fldCharType="end"/>
+      </w:r>
+      <w:r>
+        <w:t xml:space="preserve"> : Diagrama retirado do site da matéria feito pelo professor Paulo Carlos Santos. Nele temos a estrutura básica do contador com seus principais componentes: o processador, as memórias RAM e ROM e o decodificador 3x8.</w:t>
       </w:r>
     </w:p>
     <w:p>
@@ -2093,6 +1908,44 @@
     </w:p>
     <w:p>
       <w:pPr>
+        <w:pStyle w:val="Legenda"/>
+      </w:pPr>
+      <w:r>
+        <w:t xml:space="preserve">Figura </w:t>
+      </w:r>
+      <w:r>
+        <w:fldChar w:fldCharType="begin"/>
+      </w:r>
+      <w:r>
+        <w:instrText xml:space="preserve"> SEQ Figura \* ARABIC </w:instrText>
+      </w:r>
+      <w:r>
+        <w:fldChar w:fldCharType="separate"/>
+      </w:r>
+      <w:r>
+        <w:rPr>
+          <w:noProof/>
+        </w:rPr>
+        <w:t>3</w:t>
+      </w:r>
+      <w:r>
+        <w:rPr>
+          <w:noProof/>
+        </w:rPr>
+        <w:fldChar w:fldCharType="end"/>
+      </w:r>
+      <w:r>
+        <w:t>: Tabela das palavras de controle de cada instrução utilizada no contador.</w:t>
+      </w:r>
+    </w:p>
+    <w:p>
+      <w:pPr>
+        <w:spacing w:line="360" w:lineRule="auto"/>
+        <w:jc w:val="both"/>
+      </w:pPr>
+    </w:p>
+    <w:p>
+      <w:pPr>
         <w:spacing w:line="360" w:lineRule="auto"/>
         <w:ind w:firstLine="709"/>
         <w:jc w:val="both"/>
@@ -2232,16 +2085,53 @@
     </w:p>
     <w:p>
       <w:pPr>
-        <w:pStyle w:val="PargrafodaLista"/>
-        <w:spacing w:line="360" w:lineRule="auto"/>
-        <w:ind w:left="0" w:firstLine="709"/>
-        <w:jc w:val="both"/>
+        <w:pStyle w:val="Legenda"/>
         <w:rPr>
           <w:b/>
           <w:sz w:val="32"/>
           <w:szCs w:val="32"/>
         </w:rPr>
       </w:pPr>
+      <w:r>
+        <w:t xml:space="preserve">Figura </w:t>
+      </w:r>
+      <w:r>
+        <w:fldChar w:fldCharType="begin"/>
+      </w:r>
+      <w:r>
+        <w:instrText xml:space="preserve"> SEQ Figura \* ARABIC </w:instrText>
+      </w:r>
+      <w:r>
+        <w:fldChar w:fldCharType="separate"/>
+      </w:r>
+      <w:r>
+        <w:rPr>
+          <w:noProof/>
+        </w:rPr>
+        <w:t>4</w:t>
+      </w:r>
+      <w:r>
+        <w:rPr>
+          <w:noProof/>
+        </w:rPr>
+        <w:fldChar w:fldCharType="end"/>
+      </w:r>
+      <w:r>
+        <w:t>: Diagrama retirado do site da matéria feito pelo professor Paulo Carlos Santos. Nele está a lógica de endereçamento de dois periféricos de leitura: as chaves e os botões.</w:t>
+      </w:r>
+    </w:p>
+    <w:p>
+      <w:pPr>
+        <w:pStyle w:val="PargrafodaLista"/>
+        <w:spacing w:line="360" w:lineRule="auto"/>
+        <w:ind w:left="0" w:firstLine="709"/>
+        <w:jc w:val="both"/>
+        <w:rPr>
+          <w:b/>
+          <w:sz w:val="32"/>
+          <w:szCs w:val="32"/>
+        </w:rPr>
+      </w:pPr>
     </w:p>
     <w:p>
       <w:pPr>
@@ -2289,15 +2179,7 @@
         <w:t>, com a porta AND sendo utilizada, é possível escolher todos os endereços disponíveis em cada bloco e, nesse caso, do bloco 5.</w:t>
       </w:r>
       <w:r>
-        <w:t xml:space="preserve"> Além disso, vale salientar que cada botão e chave fez o uso de </w:t>
-      </w:r>
-      <w:proofErr w:type="spellStart"/>
-      <w:r>
-        <w:t>tristates</w:t>
-      </w:r>
-      <w:proofErr w:type="spellEnd"/>
-      <w:r>
-        <w:t xml:space="preserve">, que possuem 3 estados: alto, baixo e alta impedância. Sendo assim, quando um botão é apertado ele funcionará como um fio (nível 1), e quanto não for apertado estará em nível 0, e caso não esteja sendo utilizado estará em alta impedância. </w:t>
+        <w:t xml:space="preserve"> Além disso, vale salientar que cada botão e chave fez o uso de tristates, que possuem 3 estados: alto, baixo e alta impedância. Sendo assim, quando um botão é apertado ele funcionará como um fio (nível 1), e quanto não for apertado estará em nível 0, e caso não esteja sendo utilizado estará em alta impedância. </w:t>
       </w:r>
     </w:p>
     <w:p>
@@ -2362,6 +2244,43 @@
     </w:p>
     <w:p>
       <w:pPr>
+        <w:pStyle w:val="Legenda"/>
+        <w:rPr>
+          <w:b/>
+          <w:sz w:val="32"/>
+          <w:szCs w:val="32"/>
+        </w:rPr>
+      </w:pPr>
+      <w:r>
+        <w:t xml:space="preserve">Figura </w:t>
+      </w:r>
+      <w:r>
+        <w:fldChar w:fldCharType="begin"/>
+      </w:r>
+      <w:r>
+        <w:instrText xml:space="preserve"> SEQ Figura \* ARABIC </w:instrText>
+      </w:r>
+      <w:r>
+        <w:fldChar w:fldCharType="separate"/>
+      </w:r>
+      <w:r>
+        <w:rPr>
+          <w:noProof/>
+        </w:rPr>
+        <w:t>5</w:t>
+      </w:r>
+      <w:r>
+        <w:rPr>
+          <w:noProof/>
+        </w:rPr>
+        <w:fldChar w:fldCharType="end"/>
+      </w:r>
+      <w:r>
+        <w:t>: Diagrama retirado do site da matéria feito pelo professor Paulo Carlos Santos. Nele está a lógica de endereçamento de dois periféricos de escrita: os LEDs e o display de sete segmentos.</w:t>
+      </w:r>
+    </w:p>
+    <w:p>
+      <w:pPr>
         <w:pStyle w:val="PargrafodaLista"/>
         <w:spacing w:line="360" w:lineRule="auto"/>
         <w:ind w:left="0" w:firstLine="709"/>
@@ -2378,15 +2297,7 @@
         <w:t>Acima, há um diagrama para o endereçamento dos LEDs e dos displays de 7 segmentos. Nele, é possível identificar que, também a partir dos mesmo dois decodificadores 3x8 utilizados para o endereçamento de chaves e botões, é endereçado tanto os LEDs quanto os displays. Contudo, nesse caso, é utilizado o bloco 4 para o endereçamento em questão, utilizando diferentes endereços combinando com portas AND para diferenciar LEDs dos displays.</w:t>
       </w:r>
       <w:r>
-        <w:t xml:space="preserve"> Importante notar que para ativar os LEDs e os displays com os valores provenientes dos registradores, antes esses valores precisam estar guardados em registradores ou </w:t>
-      </w:r>
-      <w:proofErr w:type="spellStart"/>
-      <w:r>
-        <w:t>flip-flops</w:t>
-      </w:r>
-      <w:proofErr w:type="spellEnd"/>
-      <w:r>
-        <w:t xml:space="preserve"> que apenas se ativados por meio desse endereçamento escreverão nos LEDs e display os valores indicados. </w:t>
+        <w:t xml:space="preserve"> Importante notar que para ativar os LEDs e os displays com os valores provenientes dos registradores, antes esses valores precisam estar guardados em registradores ou flip-flops que apenas se ativados por meio desse endereçamento escreverão nos LEDs e display os valores indicados. </w:t>
       </w:r>
     </w:p>
     <w:p>
@@ -2450,7 +2361,14 @@
         <w:rPr>
           <w:bCs/>
         </w:rPr>
-        <w:t xml:space="preserve">possível identificar quais endereços foram utilizados em seu endereçamento, listando abaixo todos os endereços relevantes, suas descrições para melhor compreensão e como são acessados. </w:t>
+        <w:t xml:space="preserve">possível identificar quais endereços foram utilizados em seu endereçamento, listando </w:t>
+      </w:r>
+      <w:r>
+        <w:rPr>
+          <w:bCs/>
+        </w:rPr>
+        <w:lastRenderedPageBreak/>
+        <w:t xml:space="preserve">abaixo todos os endereços relevantes, suas descrições para melhor compreensão e como são acessados. </w:t>
       </w:r>
     </w:p>
     <w:p>
@@ -2466,7 +2384,6 @@
           <w:b/>
           <w:noProof/>
         </w:rPr>
-        <w:lastRenderedPageBreak/>
         <w:drawing>
           <wp:inline distT="0" distB="0" distL="0" distR="0" wp14:anchorId="3822D591" wp14:editId="30B52354">
             <wp:extent cx="5876180" cy="4853753"/>
@@ -2506,6 +2423,41 @@
     </w:p>
     <w:p>
       <w:pPr>
+        <w:pStyle w:val="Legenda"/>
+        <w:rPr>
+          <w:b/>
+        </w:rPr>
+      </w:pPr>
+      <w:r>
+        <w:t xml:space="preserve">Figura </w:t>
+      </w:r>
+      <w:r>
+        <w:fldChar w:fldCharType="begin"/>
+      </w:r>
+      <w:r>
+        <w:instrText xml:space="preserve"> SEQ Figura \* ARABIC </w:instrText>
+      </w:r>
+      <w:r>
+        <w:fldChar w:fldCharType="separate"/>
+      </w:r>
+      <w:r>
+        <w:rPr>
+          <w:noProof/>
+        </w:rPr>
+        <w:t>6</w:t>
+      </w:r>
+      <w:r>
+        <w:rPr>
+          <w:noProof/>
+        </w:rPr>
+        <w:fldChar w:fldCharType="end"/>
+      </w:r>
+      <w:r>
+        <w:t>: Mapa de memória do contador com o endereço em decimal e o bloco de memória que está referenciando, o periférico ao qual está contido, a descrição, a largura dos dados e o tipo de acesso .</w:t>
+      </w:r>
+    </w:p>
+    <w:p>
+      <w:pPr>
         <w:spacing w:line="360" w:lineRule="auto"/>
         <w:ind w:firstLine="709"/>
         <w:jc w:val="both"/>
@@ -2536,30 +2488,20 @@
           <w:sz w:val="32"/>
           <w:szCs w:val="32"/>
         </w:rPr>
-        <w:t xml:space="preserve">Fonte do programa em </w:t>
-      </w:r>
-      <w:proofErr w:type="spellStart"/>
-      <w:r>
+        <w:t>Fonte do programa em assembly</w:t>
+      </w:r>
+    </w:p>
+    <w:p>
+      <w:pPr>
+        <w:pStyle w:val="PargrafodaLista"/>
+        <w:spacing w:line="360" w:lineRule="auto"/>
+        <w:ind w:left="0" w:firstLine="709"/>
+        <w:jc w:val="both"/>
         <w:rPr>
           <w:b/>
           <w:sz w:val="32"/>
           <w:szCs w:val="32"/>
         </w:rPr>
-        <w:t>assembly</w:t>
-      </w:r>
-      <w:proofErr w:type="spellEnd"/>
-    </w:p>
-    <w:p>
-      <w:pPr>
-        <w:pStyle w:val="PargrafodaLista"/>
-        <w:spacing w:line="360" w:lineRule="auto"/>
-        <w:ind w:left="0" w:firstLine="709"/>
-        <w:jc w:val="both"/>
-        <w:rPr>
-          <w:b/>
-          <w:sz w:val="32"/>
-          <w:szCs w:val="32"/>
-        </w:rPr>
       </w:pPr>
     </w:p>
     <w:p>
@@ -2575,77 +2517,7 @@
         <w:rPr>
           <w:bCs/>
         </w:rPr>
-        <w:t xml:space="preserve">O programa em </w:t>
-      </w:r>
-      <w:proofErr w:type="spellStart"/>
-      <w:r>
-        <w:rPr>
-          <w:bCs/>
-        </w:rPr>
-        <w:t>assembly</w:t>
-      </w:r>
-      <w:proofErr w:type="spellEnd"/>
-      <w:r>
-        <w:rPr>
-          <w:bCs/>
-        </w:rPr>
-        <w:t xml:space="preserve"> está anexado na pasta de entrega como ASM.txt, e esse </w:t>
-      </w:r>
-      <w:proofErr w:type="spellStart"/>
-      <w:r>
-        <w:rPr>
-          <w:bCs/>
-        </w:rPr>
-        <w:t>assembly</w:t>
-      </w:r>
-      <w:proofErr w:type="spellEnd"/>
-      <w:r>
-        <w:rPr>
-          <w:bCs/>
-        </w:rPr>
-        <w:t xml:space="preserve"> foi convertido para o formato da instrução da memória ROM através do </w:t>
-      </w:r>
-      <w:proofErr w:type="spellStart"/>
-      <w:r>
-        <w:rPr>
-          <w:bCs/>
-        </w:rPr>
-        <w:t>assembler</w:t>
-      </w:r>
-      <w:proofErr w:type="spellEnd"/>
-      <w:r>
-        <w:rPr>
-          <w:bCs/>
-        </w:rPr>
-        <w:t xml:space="preserve"> (também anexado na paste de entrega) que foi implementado pelo grupo. Esse </w:t>
-      </w:r>
-      <w:proofErr w:type="spellStart"/>
-      <w:r>
-        <w:rPr>
-          <w:bCs/>
-        </w:rPr>
-        <w:t>assembler</w:t>
-      </w:r>
-      <w:proofErr w:type="spellEnd"/>
-      <w:r>
-        <w:rPr>
-          <w:bCs/>
-        </w:rPr>
-        <w:t xml:space="preserve"> teve como base o código de Marco Mello retirado do repositório do </w:t>
-      </w:r>
-      <w:proofErr w:type="spellStart"/>
-      <w:r>
-        <w:rPr>
-          <w:bCs/>
-        </w:rPr>
-        <w:t>git</w:t>
-      </w:r>
-      <w:proofErr w:type="spellEnd"/>
-      <w:r>
-        <w:rPr>
-          <w:bCs/>
-        </w:rPr>
-        <w:t xml:space="preserve"> a seguir: </w:t>
+        <w:t xml:space="preserve">O programa em assembly está anexado na pasta de entrega como ASM.txt, e esse assembly foi convertido para o formato da instrução da memória ROM através do assembler (também anexado na paste de entrega) que foi implementado pelo grupo. Esse assembler teve como base o código de Marco Mello retirado do repositório do git a seguir: </w:t>
       </w:r>
       <w:hyperlink r:id="rId14" w:history="1">
         <w:r>
@@ -2676,32 +2548,34 @@
         <w:rPr>
           <w:bCs/>
         </w:rPr>
-        <w:t xml:space="preserve">No </w:t>
-      </w:r>
-      <w:proofErr w:type="spellStart"/>
-      <w:r>
+        <w:t>No assembler implementado, o formato das instruções era o seguinte:</w:t>
+      </w:r>
+    </w:p>
+    <w:p>
+      <w:pPr>
+        <w:spacing w:line="360" w:lineRule="auto"/>
+        <w:ind w:firstLine="709"/>
+        <w:jc w:val="both"/>
         <w:rPr>
           <w:bCs/>
         </w:rPr>
-        <w:t>assembler</w:t>
-      </w:r>
-      <w:proofErr w:type="spellEnd"/>
-      <w:r>
+      </w:pPr>
+    </w:p>
+    <w:p>
+      <w:pPr>
+        <w:spacing w:line="360" w:lineRule="auto"/>
+        <w:ind w:firstLine="709"/>
+        <w:jc w:val="both"/>
         <w:rPr>
           <w:bCs/>
         </w:rPr>
-        <w:t xml:space="preserve"> implementado, o formato das instruções era o seguinte:</w:t>
-      </w:r>
-    </w:p>
-    <w:p>
-      <w:pPr>
-        <w:spacing w:line="360" w:lineRule="auto"/>
-        <w:ind w:firstLine="709"/>
-        <w:jc w:val="both"/>
+      </w:pPr>
+      <w:r>
         <w:rPr>
           <w:bCs/>
         </w:rPr>
-      </w:pPr>
+        <w:t xml:space="preserve">Instrução @posição da memória ou $imediato, registrador </w:t>
+      </w:r>
     </w:p>
     <w:p>
       <w:pPr>
@@ -2712,22 +2586,23 @@
           <w:bCs/>
         </w:rPr>
       </w:pPr>
-      <w:r>
+    </w:p>
+    <w:p>
+      <w:pPr>
+        <w:spacing w:line="360" w:lineRule="auto"/>
+        <w:ind w:firstLine="709"/>
+        <w:jc w:val="both"/>
         <w:rPr>
           <w:bCs/>
         </w:rPr>
-        <w:t xml:space="preserve">Instrução @posição da memória ou $imediato, registrador </w:t>
-      </w:r>
-    </w:p>
-    <w:p>
-      <w:pPr>
-        <w:spacing w:line="360" w:lineRule="auto"/>
-        <w:ind w:firstLine="709"/>
-        <w:jc w:val="both"/>
+      </w:pPr>
+      <w:r>
         <w:rPr>
           <w:bCs/>
         </w:rPr>
-      </w:pPr>
+        <w:lastRenderedPageBreak/>
+        <w:t>Esse formato só não se aplica quando o comando é NOP, RET ou algum desvio condicional ou incondicional. No caso dos desvios, há apenas a instrução e a posição da linha para onde o desvio deveria ser feito, o que pode ser um número ou um label.</w:t>
+      </w:r>
     </w:p>
     <w:p>
       <w:pPr>
@@ -2742,48 +2617,17 @@
         <w:rPr>
           <w:bCs/>
         </w:rPr>
-        <w:t xml:space="preserve">Esse formato só não se aplica quando o comando é NOP, RET ou algum desvio condicional ou incondicional. No caso dos desvios, há apenas a instrução e a posição da linha para onde o desvio deveria ser feito, o que pode ser um número ou um </w:t>
-      </w:r>
-      <w:proofErr w:type="spellStart"/>
-      <w:r>
+        <w:t>Alguns exemplos de instruções usadas no código são:</w:t>
+      </w:r>
+    </w:p>
+    <w:p>
+      <w:pPr>
+        <w:spacing w:line="360" w:lineRule="auto"/>
+        <w:ind w:firstLine="709"/>
+        <w:jc w:val="both"/>
         <w:rPr>
           <w:bCs/>
         </w:rPr>
-        <w:t>label</w:t>
-      </w:r>
-      <w:proofErr w:type="spellEnd"/>
-      <w:r>
-        <w:rPr>
-          <w:bCs/>
-        </w:rPr>
-        <w:t>.</w:t>
-      </w:r>
-    </w:p>
-    <w:p>
-      <w:pPr>
-        <w:spacing w:line="360" w:lineRule="auto"/>
-        <w:ind w:firstLine="709"/>
-        <w:jc w:val="both"/>
-        <w:rPr>
-          <w:bCs/>
-        </w:rPr>
-      </w:pPr>
-      <w:r>
-        <w:rPr>
-          <w:bCs/>
-        </w:rPr>
-        <w:lastRenderedPageBreak/>
-        <w:t>Alguns exemplos de instruções usadas no código são:</w:t>
-      </w:r>
-    </w:p>
-    <w:p>
-      <w:pPr>
-        <w:spacing w:line="360" w:lineRule="auto"/>
-        <w:ind w:firstLine="709"/>
-        <w:jc w:val="both"/>
-        <w:rPr>
-          <w:bCs/>
-        </w:rPr>
       </w:pPr>
     </w:p>
     <w:p>
@@ -3013,6 +2857,31 @@
         <w:ind w:firstLine="709"/>
         <w:jc w:val="both"/>
       </w:pPr>
+    </w:p>
+    <w:p>
+      <w:pPr>
+        <w:pStyle w:val="PargrafodaLista"/>
+        <w:numPr>
+          <w:ilvl w:val="0"/>
+          <w:numId w:val="2"/>
+        </w:numPr>
+        <w:spacing w:line="360" w:lineRule="auto"/>
+        <w:ind w:left="0" w:firstLine="0"/>
+        <w:jc w:val="both"/>
+        <w:rPr>
+          <w:b/>
+          <w:sz w:val="32"/>
+          <w:szCs w:val="32"/>
+        </w:rPr>
+      </w:pPr>
+      <w:r>
+        <w:rPr>
+          <w:b/>
+          <w:sz w:val="32"/>
+          <w:szCs w:val="32"/>
+        </w:rPr>
+        <w:t>Referências</w:t>
+      </w:r>
     </w:p>
     <w:p>
       <w:pPr>
@@ -4280,6 +4149,25 @@
       <w:u w:val="single"/>
     </w:rPr>
   </w:style>
+  <w:style w:type="paragraph" w:styleId="Legenda">
+    <w:name w:val="caption"/>
+    <w:basedOn w:val="Normal"/>
+    <w:next w:val="Normal"/>
+    <w:uiPriority w:val="35"/>
+    <w:unhideWhenUsed/>
+    <w:qFormat/>
+    <w:rsid w:val="0014598A"/>
+    <w:pPr>
+      <w:spacing w:after="200" w:line="240" w:lineRule="auto"/>
+    </w:pPr>
+    <w:rPr>
+      <w:i/>
+      <w:iCs/>
+      <w:color w:val="1F497D" w:themeColor="text2"/>
+      <w:sz w:val="18"/>
+      <w:szCs w:val="18"/>
+    </w:rPr>
+  </w:style>
 </w:styles>
 </file>
 

</xml_diff>